<commit_message>
Fixed overlapping tables. Andres made font color consistent as well.
</commit_message>
<xml_diff>
--- a/MBay-TestPlan-2.docx
+++ b/MBay-TestPlan-2.docx
@@ -876,172 +876,9 @@
       </w:pPr>
     </w:p>
     <w:p>
-      <w:pPr>
-        <w:pStyle w:val="NoSpacing"/>
-        <w:rPr>
-          <w:rFonts w:ascii="Arial" w:hAnsi="Arial" w:cs="Arial"/>
-          <w:sz w:val="24"/>
-          <w:szCs w:val="24"/>
-        </w:rPr>
-      </w:pPr>
-    </w:p>
-    <w:p>
-      <w:pPr>
-        <w:pStyle w:val="NoSpacing"/>
-        <w:rPr>
-          <w:rFonts w:ascii="Arial" w:hAnsi="Arial" w:cs="Arial"/>
-          <w:sz w:val="24"/>
-          <w:szCs w:val="24"/>
-        </w:rPr>
-      </w:pPr>
-    </w:p>
-    <w:p>
-      <w:pPr>
-        <w:pStyle w:val="NoSpacing"/>
-        <w:rPr>
-          <w:rFonts w:ascii="Arial" w:hAnsi="Arial" w:cs="Arial"/>
-          <w:sz w:val="24"/>
-          <w:szCs w:val="24"/>
-        </w:rPr>
-      </w:pPr>
-    </w:p>
-    <w:p>
-      <w:pPr>
-        <w:pStyle w:val="NoSpacing"/>
-        <w:rPr>
-          <w:rFonts w:ascii="Arial" w:hAnsi="Arial" w:cs="Arial"/>
-          <w:sz w:val="24"/>
-          <w:szCs w:val="24"/>
-        </w:rPr>
-      </w:pPr>
-    </w:p>
-    <w:p>
-      <w:pPr>
-        <w:pStyle w:val="NoSpacing"/>
-        <w:rPr>
-          <w:rFonts w:ascii="Arial" w:hAnsi="Arial" w:cs="Arial"/>
-          <w:sz w:val="24"/>
-          <w:szCs w:val="24"/>
-        </w:rPr>
-      </w:pPr>
-    </w:p>
-    <w:p>
-      <w:pPr>
-        <w:pStyle w:val="NoSpacing"/>
-        <w:rPr>
-          <w:rFonts w:ascii="Arial" w:hAnsi="Arial" w:cs="Arial"/>
-          <w:sz w:val="24"/>
-          <w:szCs w:val="24"/>
-        </w:rPr>
-      </w:pPr>
-    </w:p>
-    <w:p>
-      <w:pPr>
-        <w:pStyle w:val="NoSpacing"/>
-        <w:rPr>
-          <w:rFonts w:ascii="Arial" w:hAnsi="Arial" w:cs="Arial"/>
-          <w:sz w:val="24"/>
-          <w:szCs w:val="24"/>
-        </w:rPr>
-      </w:pPr>
-    </w:p>
-    <w:p>
-      <w:pPr>
-        <w:pStyle w:val="NoSpacing"/>
-        <w:rPr>
-          <w:rFonts w:ascii="Arial" w:hAnsi="Arial" w:cs="Arial"/>
-          <w:sz w:val="24"/>
-          <w:szCs w:val="24"/>
-        </w:rPr>
-      </w:pPr>
-    </w:p>
-    <w:p>
-      <w:pPr>
-        <w:pStyle w:val="NoSpacing"/>
-        <w:rPr>
-          <w:rFonts w:ascii="Arial" w:hAnsi="Arial" w:cs="Arial"/>
-          <w:sz w:val="24"/>
-          <w:szCs w:val="24"/>
-        </w:rPr>
-      </w:pPr>
-    </w:p>
-    <w:p>
-      <w:pPr>
-        <w:pStyle w:val="NoSpacing"/>
-        <w:rPr>
-          <w:rFonts w:ascii="Arial" w:hAnsi="Arial" w:cs="Arial"/>
-          <w:sz w:val="24"/>
-          <w:szCs w:val="24"/>
-        </w:rPr>
-      </w:pPr>
-    </w:p>
-    <w:p>
-      <w:pPr>
-        <w:pStyle w:val="NoSpacing"/>
-        <w:rPr>
-          <w:rFonts w:ascii="Arial" w:hAnsi="Arial" w:cs="Arial"/>
-          <w:sz w:val="24"/>
-          <w:szCs w:val="24"/>
-        </w:rPr>
-      </w:pPr>
-    </w:p>
-    <w:p>
-      <w:pPr>
-        <w:pStyle w:val="NoSpacing"/>
-        <w:rPr>
-          <w:rFonts w:ascii="Arial" w:hAnsi="Arial" w:cs="Arial"/>
-          <w:sz w:val="24"/>
-          <w:szCs w:val="24"/>
-        </w:rPr>
-      </w:pPr>
-    </w:p>
-    <w:p>
-      <w:pPr>
-        <w:pStyle w:val="NoSpacing"/>
-        <w:rPr>
-          <w:rFonts w:ascii="Arial" w:hAnsi="Arial" w:cs="Arial"/>
-          <w:sz w:val="24"/>
-          <w:szCs w:val="24"/>
-        </w:rPr>
-      </w:pPr>
-    </w:p>
-    <w:p>
-      <w:pPr>
-        <w:pStyle w:val="NoSpacing"/>
-        <w:rPr>
-          <w:rFonts w:ascii="Arial" w:hAnsi="Arial" w:cs="Arial"/>
-          <w:sz w:val="24"/>
-          <w:szCs w:val="24"/>
-        </w:rPr>
-      </w:pPr>
       <w:r>
-        <w:rPr>
-          <w:rFonts w:ascii="Arial" w:hAnsi="Arial" w:cs="Arial"/>
-          <w:sz w:val="24"/>
-          <w:szCs w:val="24"/>
-        </w:rPr>
-        <w:t xml:space="preserve"> </w:t>
+        <w:br w:type="page"/>
       </w:r>
-    </w:p>
-    <w:p>
-      <w:pPr>
-        <w:pStyle w:val="NoSpacing"/>
-        <w:rPr>
-          <w:rFonts w:ascii="Arial" w:hAnsi="Arial" w:cs="Arial"/>
-          <w:sz w:val="24"/>
-          <w:szCs w:val="24"/>
-        </w:rPr>
-      </w:pPr>
-    </w:p>
-    <w:p>
-      <w:pPr>
-        <w:pStyle w:val="NoSpacing"/>
-        <w:rPr>
-          <w:rFonts w:ascii="Arial" w:hAnsi="Arial" w:cs="Arial"/>
-          <w:sz w:val="24"/>
-          <w:szCs w:val="24"/>
-        </w:rPr>
-      </w:pPr>
     </w:p>
     <w:tbl>
       <w:tblPr>
@@ -1081,6 +918,7 @@
                 <w:sz w:val="24"/>
                 <w:szCs w:val="24"/>
               </w:rPr>
+              <w:lastRenderedPageBreak/>
               <w:t>Test 1</w:t>
             </w:r>
           </w:p>
@@ -1221,7 +1059,18 @@
                 <w:sz w:val="20"/>
                 <w:szCs w:val="20"/>
               </w:rPr>
-              <w:t xml:space="preserve"> Andres Melendez</w:t>
+              <w:t xml:space="preserve"> </w:t>
+            </w:r>
+            <w:r>
+              <w:rPr>
+                <w:rFonts w:ascii="Arial" w:hAnsi="Arial" w:cs="Arial"/>
+                <w:b/>
+                <w:bCs/>
+                <w:color w:val="C00000"/>
+                <w:sz w:val="20"/>
+                <w:szCs w:val="20"/>
+              </w:rPr>
+              <w:t>Andres Melendez</w:t>
             </w:r>
           </w:p>
           <w:p>
@@ -1336,6 +1185,7 @@
                 <w:rFonts w:ascii="Arial" w:hAnsi="Arial" w:cs="Arial"/>
                 <w:b/>
                 <w:bCs/>
+                <w:color w:val="C00000"/>
                 <w:sz w:val="20"/>
                 <w:szCs w:val="20"/>
               </w:rPr>
@@ -1371,6 +1221,7 @@
             <w:r>
               <w:rPr>
                 <w:rFonts w:ascii="Arial" w:hAnsi="Arial" w:cs="Arial"/>
+                <w:color w:val="C00000"/>
                 <w:sz w:val="20"/>
                 <w:szCs w:val="20"/>
               </w:rPr>
@@ -2320,6 +2171,99 @@
       </w:tblPr>
       <w:tblGrid>
         <w:gridCol w:w="1250"/>
+        <w:gridCol w:w="11700"/>
+      </w:tblGrid>
+      <w:tr>
+        <w:trPr>
+          <w:trHeight w:val="710"/>
+        </w:trPr>
+        <w:tc>
+          <w:tcPr>
+            <w:tcW w:w="1250" w:type="dxa"/>
+          </w:tcPr>
+          <w:p>
+            <w:pPr>
+              <w:pStyle w:val="NoSpacing"/>
+              <w:spacing w:before="80" w:after="80"/>
+              <w:rPr>
+                <w:rFonts w:ascii="Arial" w:hAnsi="Arial" w:cs="Arial"/>
+                <w:sz w:val="24"/>
+                <w:szCs w:val="24"/>
+              </w:rPr>
+            </w:pPr>
+          </w:p>
+        </w:tc>
+        <w:tc>
+          <w:tcPr>
+            <w:tcW w:w="11700" w:type="dxa"/>
+          </w:tcPr>
+          <w:p>
+            <w:pPr>
+              <w:pStyle w:val="Heading1"/>
+              <w:outlineLvl w:val="0"/>
+              <w:rPr>
+                <w:rFonts w:ascii="Arial" w:hAnsi="Arial" w:cs="Arial"/>
+                <w:b/>
+                <w:bCs/>
+                <w:color w:val="auto"/>
+              </w:rPr>
+            </w:pPr>
+          </w:p>
+        </w:tc>
+      </w:tr>
+      <w:tr>
+        <w:trPr>
+          <w:trHeight w:val="710"/>
+        </w:trPr>
+        <w:tc>
+          <w:tcPr>
+            <w:tcW w:w="1250" w:type="dxa"/>
+          </w:tcPr>
+          <w:p>
+            <w:pPr>
+              <w:pStyle w:val="NoSpacing"/>
+              <w:spacing w:before="80" w:after="80"/>
+              <w:rPr>
+                <w:rFonts w:ascii="Arial" w:hAnsi="Arial" w:cs="Arial"/>
+                <w:sz w:val="24"/>
+                <w:szCs w:val="24"/>
+              </w:rPr>
+            </w:pPr>
+          </w:p>
+        </w:tc>
+        <w:tc>
+          <w:tcPr>
+            <w:tcW w:w="11700" w:type="dxa"/>
+          </w:tcPr>
+          <w:p>
+            <w:pPr>
+              <w:pStyle w:val="Heading1"/>
+              <w:outlineLvl w:val="0"/>
+              <w:rPr>
+                <w:rFonts w:ascii="Arial" w:hAnsi="Arial" w:cs="Arial"/>
+                <w:b/>
+                <w:bCs/>
+                <w:color w:val="auto"/>
+              </w:rPr>
+            </w:pPr>
+          </w:p>
+        </w:tc>
+      </w:tr>
+    </w:tbl>
+    <w:p>
+      <w:r>
+        <w:br w:type="page"/>
+      </w:r>
+    </w:p>
+    <w:tbl>
+      <w:tblPr>
+        <w:tblStyle w:val="TableGrid"/>
+        <w:tblpPr w:leftFromText="180" w:rightFromText="180" w:vertAnchor="page" w:horzAnchor="margin" w:tblpY="2746"/>
+        <w:tblW w:w="0" w:type="auto"/>
+        <w:tblLook w:val="04A0" w:firstRow="1" w:lastRow="0" w:firstColumn="1" w:lastColumn="0" w:noHBand="0" w:noVBand="1"/>
+      </w:tblPr>
+      <w:tblGrid>
+        <w:gridCol w:w="1250"/>
         <w:gridCol w:w="3571"/>
         <w:gridCol w:w="3929"/>
         <w:gridCol w:w="2148"/>
@@ -2349,6 +2293,7 @@
                 <w:sz w:val="24"/>
                 <w:szCs w:val="24"/>
               </w:rPr>
+              <w:lastRenderedPageBreak/>
               <w:t>Test 2</w:t>
             </w:r>
           </w:p>
@@ -2385,7 +2330,36 @@
                 <w:bCs/>
                 <w:color w:val="auto"/>
               </w:rPr>
-              <w:t>: Test Navigation from landing page</w:t>
+              <w:t xml:space="preserve">: Test Navigation from </w:t>
+            </w:r>
+            <w:proofErr w:type="gramStart"/>
+            <w:r>
+              <w:rPr>
+                <w:rFonts w:ascii="Arial" w:hAnsi="Arial" w:cs="Arial"/>
+                <w:b/>
+                <w:bCs/>
+                <w:color w:val="auto"/>
+              </w:rPr>
+              <w:t>L</w:t>
+            </w:r>
+            <w:r>
+              <w:rPr>
+                <w:rFonts w:ascii="Arial" w:hAnsi="Arial" w:cs="Arial"/>
+                <w:b/>
+                <w:bCs/>
+                <w:color w:val="auto"/>
+              </w:rPr>
+              <w:t>anding</w:t>
+            </w:r>
+            <w:proofErr w:type="gramEnd"/>
+            <w:r>
+              <w:rPr>
+                <w:rFonts w:ascii="Arial" w:hAnsi="Arial" w:cs="Arial"/>
+                <w:b/>
+                <w:bCs/>
+                <w:color w:val="auto"/>
+              </w:rPr>
+              <w:t xml:space="preserve"> page</w:t>
             </w:r>
             <w:bookmarkEnd w:id="1"/>
           </w:p>
@@ -2489,7 +2463,18 @@
                 <w:sz w:val="20"/>
                 <w:szCs w:val="20"/>
               </w:rPr>
-              <w:t xml:space="preserve"> Andres Melendez</w:t>
+              <w:t xml:space="preserve"> </w:t>
+            </w:r>
+            <w:r>
+              <w:rPr>
+                <w:rFonts w:ascii="Arial" w:hAnsi="Arial" w:cs="Arial"/>
+                <w:b/>
+                <w:bCs/>
+                <w:color w:val="C00000"/>
+                <w:sz w:val="20"/>
+                <w:szCs w:val="20"/>
+              </w:rPr>
+              <w:t>Andres Melendez</w:t>
             </w:r>
           </w:p>
           <w:p>
@@ -2604,6 +2589,7 @@
                 <w:rFonts w:ascii="Arial" w:hAnsi="Arial" w:cs="Arial"/>
                 <w:b/>
                 <w:bCs/>
+                <w:color w:val="C00000"/>
                 <w:sz w:val="20"/>
                 <w:szCs w:val="20"/>
               </w:rPr>
@@ -2639,6 +2625,7 @@
             <w:r>
               <w:rPr>
                 <w:rFonts w:ascii="Arial" w:hAnsi="Arial" w:cs="Arial"/>
+                <w:color w:val="C00000"/>
                 <w:sz w:val="20"/>
                 <w:szCs w:val="20"/>
               </w:rPr>
@@ -3735,6 +3722,7 @@
                 <w:sz w:val="20"/>
                 <w:szCs w:val="20"/>
               </w:rPr>
+              <w:lastRenderedPageBreak/>
               <w:t>6</w:t>
             </w:r>
           </w:p>
@@ -3862,7 +3850,6 @@
               <w:rPr>
                 <w:noProof/>
               </w:rPr>
-              <w:lastRenderedPageBreak/>
               <w:drawing>
                 <wp:inline distT="0" distB="0" distL="0" distR="0" wp14:anchorId="4F0348FB" wp14:editId="07E9AE57">
                   <wp:extent cx="1152525" cy="742950"/>
@@ -3931,7 +3918,6 @@
                 <w:sz w:val="20"/>
                 <w:szCs w:val="20"/>
               </w:rPr>
-              <w:lastRenderedPageBreak/>
               <w:t>7</w:t>
             </w:r>
           </w:p>
@@ -4230,6 +4216,8 @@
           <w:szCs w:val="24"/>
         </w:rPr>
       </w:pPr>
+      <w:bookmarkStart w:id="2" w:name="_GoBack"/>
+      <w:bookmarkEnd w:id="2"/>
     </w:p>
     <w:p>
       <w:pPr>
@@ -4250,6 +4238,61 @@
       </w:tblPr>
       <w:tblGrid>
         <w:gridCol w:w="1250"/>
+        <w:gridCol w:w="11700"/>
+      </w:tblGrid>
+      <w:tr>
+        <w:trPr>
+          <w:trHeight w:val="710"/>
+        </w:trPr>
+        <w:tc>
+          <w:tcPr>
+            <w:tcW w:w="1250" w:type="dxa"/>
+          </w:tcPr>
+          <w:p>
+            <w:pPr>
+              <w:pStyle w:val="NoSpacing"/>
+              <w:spacing w:before="80" w:after="80"/>
+              <w:rPr>
+                <w:rFonts w:ascii="Arial" w:hAnsi="Arial" w:cs="Arial"/>
+                <w:sz w:val="24"/>
+                <w:szCs w:val="24"/>
+              </w:rPr>
+            </w:pPr>
+          </w:p>
+        </w:tc>
+        <w:tc>
+          <w:tcPr>
+            <w:tcW w:w="11700" w:type="dxa"/>
+          </w:tcPr>
+          <w:p>
+            <w:pPr>
+              <w:pStyle w:val="Heading1"/>
+              <w:outlineLvl w:val="0"/>
+              <w:rPr>
+                <w:rFonts w:ascii="Arial" w:hAnsi="Arial" w:cs="Arial"/>
+                <w:b/>
+                <w:bCs/>
+                <w:color w:val="auto"/>
+              </w:rPr>
+            </w:pPr>
+          </w:p>
+        </w:tc>
+      </w:tr>
+    </w:tbl>
+    <w:p>
+      <w:r>
+        <w:br w:type="page"/>
+      </w:r>
+    </w:p>
+    <w:tbl>
+      <w:tblPr>
+        <w:tblStyle w:val="TableGrid"/>
+        <w:tblpPr w:leftFromText="180" w:rightFromText="180" w:vertAnchor="page" w:horzAnchor="margin" w:tblpY="2746"/>
+        <w:tblW w:w="0" w:type="auto"/>
+        <w:tblLook w:val="04A0" w:firstRow="1" w:lastRow="0" w:firstColumn="1" w:lastColumn="0" w:noHBand="0" w:noVBand="1"/>
+      </w:tblPr>
+      <w:tblGrid>
+        <w:gridCol w:w="1250"/>
         <w:gridCol w:w="3571"/>
         <w:gridCol w:w="3929"/>
         <w:gridCol w:w="2148"/>
@@ -4279,6 +4322,7 @@
                 <w:sz w:val="24"/>
                 <w:szCs w:val="24"/>
               </w:rPr>
+              <w:lastRenderedPageBreak/>
               <w:t>Test 3</w:t>
             </w:r>
           </w:p>
@@ -4298,7 +4342,7 @@
                 <w:bCs/>
               </w:rPr>
             </w:pPr>
-            <w:bookmarkStart w:id="2" w:name="_Toc195098064"/>
+            <w:bookmarkStart w:id="3" w:name="_Toc195098064"/>
             <w:r>
               <w:rPr>
                 <w:rFonts w:ascii="Arial" w:hAnsi="Arial" w:cs="Arial"/>
@@ -4326,7 +4370,7 @@
               </w:rPr>
               <w:t>&gt;</w:t>
             </w:r>
-            <w:bookmarkEnd w:id="2"/>
+            <w:bookmarkEnd w:id="3"/>
           </w:p>
         </w:tc>
       </w:tr>
@@ -4434,7 +4478,18 @@
                 <w:sz w:val="20"/>
                 <w:szCs w:val="20"/>
               </w:rPr>
-              <w:t xml:space="preserve"> Jordany Gonzalez</w:t>
+              <w:t xml:space="preserve"> </w:t>
+            </w:r>
+            <w:r>
+              <w:rPr>
+                <w:rFonts w:ascii="Arial" w:hAnsi="Arial" w:cs="Arial"/>
+                <w:b/>
+                <w:bCs/>
+                <w:color w:val="C00000"/>
+                <w:sz w:val="20"/>
+                <w:szCs w:val="20"/>
+              </w:rPr>
+              <w:t>Jordany Gonzalez</w:t>
             </w:r>
           </w:p>
           <w:p>
@@ -4513,6 +4568,7 @@
                 <w:rFonts w:ascii="Arial" w:hAnsi="Arial" w:cs="Arial"/>
                 <w:b/>
                 <w:bCs/>
+                <w:color w:val="C00000"/>
                 <w:sz w:val="20"/>
                 <w:szCs w:val="20"/>
               </w:rPr>
@@ -4715,7 +4771,6 @@
                 <w:sz w:val="20"/>
                 <w:szCs w:val="20"/>
               </w:rPr>
-              <w:lastRenderedPageBreak/>
               <w:t>+ Screenshot</w:t>
             </w:r>
           </w:p>
@@ -4744,7 +4799,6 @@
                 <w:sz w:val="20"/>
                 <w:szCs w:val="20"/>
               </w:rPr>
-              <w:lastRenderedPageBreak/>
               <w:t>1</w:t>
             </w:r>
           </w:p>
@@ -5319,18 +5373,75 @@
         </w:rPr>
       </w:pPr>
     </w:p>
+    <w:p>
+      <w:pPr>
+        <w:pStyle w:val="NoSpacing"/>
+        <w:rPr>
+          <w:rFonts w:ascii="Arial" w:hAnsi="Arial" w:cs="Arial"/>
+          <w:sz w:val="24"/>
+          <w:szCs w:val="24"/>
+        </w:rPr>
+      </w:pPr>
+    </w:p>
+    <w:p>
+      <w:pPr>
+        <w:pStyle w:val="NoSpacing"/>
+        <w:rPr>
+          <w:rFonts w:ascii="Arial" w:hAnsi="Arial" w:cs="Arial"/>
+          <w:sz w:val="24"/>
+          <w:szCs w:val="24"/>
+        </w:rPr>
+      </w:pPr>
+    </w:p>
+    <w:p>
+      <w:pPr>
+        <w:rPr>
+          <w:rFonts w:ascii="Arial" w:hAnsi="Arial" w:cs="Arial"/>
+          <w:sz w:val="24"/>
+          <w:szCs w:val="24"/>
+        </w:rPr>
+      </w:pPr>
+      <w:r>
+        <w:rPr>
+          <w:rFonts w:ascii="Arial" w:hAnsi="Arial" w:cs="Arial"/>
+          <w:sz w:val="24"/>
+          <w:szCs w:val="24"/>
+        </w:rPr>
+        <w:br w:type="page"/>
+      </w:r>
+    </w:p>
+    <w:p>
+      <w:pPr>
+        <w:pStyle w:val="NoSpacing"/>
+        <w:rPr>
+          <w:rFonts w:ascii="Arial" w:hAnsi="Arial" w:cs="Arial"/>
+          <w:sz w:val="24"/>
+          <w:szCs w:val="24"/>
+        </w:rPr>
+      </w:pPr>
+    </w:p>
+    <w:p>
+      <w:pPr>
+        <w:pStyle w:val="NoSpacing"/>
+        <w:rPr>
+          <w:rFonts w:ascii="Arial" w:hAnsi="Arial" w:cs="Arial"/>
+          <w:sz w:val="24"/>
+          <w:szCs w:val="24"/>
+        </w:rPr>
+      </w:pPr>
+    </w:p>
     <w:tbl>
       <w:tblPr>
         <w:tblStyle w:val="TableGrid"/>
-        <w:tblW w:w="12951" w:type="dxa"/>
+        <w:tblW w:w="12999" w:type="dxa"/>
         <w:tblLook w:val="04A0" w:firstRow="1" w:lastRow="0" w:firstColumn="1" w:lastColumn="0" w:noHBand="0" w:noVBand="1"/>
       </w:tblPr>
       <w:tblGrid>
         <w:gridCol w:w="1250"/>
-        <w:gridCol w:w="1718"/>
-        <w:gridCol w:w="1840"/>
-        <w:gridCol w:w="1184"/>
-        <w:gridCol w:w="6959"/>
+        <w:gridCol w:w="3510"/>
+        <w:gridCol w:w="4055"/>
+        <w:gridCol w:w="2153"/>
+        <w:gridCol w:w="2031"/>
       </w:tblGrid>
       <w:tr>
         <w:trPr>
@@ -5338,7 +5449,7 @@
         </w:trPr>
         <w:tc>
           <w:tcPr>
-            <w:tcW w:w="741" w:type="dxa"/>
+            <w:tcW w:w="1250" w:type="dxa"/>
           </w:tcPr>
           <w:p>
             <w:pPr>
@@ -5370,7 +5481,7 @@
         </w:tc>
         <w:tc>
           <w:tcPr>
-            <w:tcW w:w="12210" w:type="dxa"/>
+            <w:tcW w:w="11749" w:type="dxa"/>
             <w:gridSpan w:val="4"/>
           </w:tcPr>
           <w:p>
@@ -5383,7 +5494,7 @@
                 <w:bCs/>
               </w:rPr>
             </w:pPr>
-            <w:bookmarkStart w:id="3" w:name="_Toc195098065"/>
+            <w:bookmarkStart w:id="4" w:name="_Toc195098065"/>
             <w:r>
               <w:rPr>
                 <w:rFonts w:ascii="Arial" w:hAnsi="Arial" w:cs="Arial"/>
@@ -5402,17 +5513,17 @@
               </w:rPr>
               <w:t>: Successful Login</w:t>
             </w:r>
-            <w:bookmarkEnd w:id="3"/>
+            <w:bookmarkEnd w:id="4"/>
           </w:p>
         </w:tc>
       </w:tr>
       <w:tr>
         <w:trPr>
-          <w:trHeight w:val="620"/>
+          <w:trHeight w:val="1152"/>
         </w:trPr>
         <w:tc>
           <w:tcPr>
-            <w:tcW w:w="741" w:type="dxa"/>
+            <w:tcW w:w="1250" w:type="dxa"/>
           </w:tcPr>
           <w:p>
             <w:pPr>
@@ -5428,14 +5539,15 @@
         </w:tc>
         <w:tc>
           <w:tcPr>
-            <w:tcW w:w="1755" w:type="dxa"/>
-          </w:tcPr>
-          <w:p>
-            <w:pPr>
-              <w:rPr>
-                <w:rFonts w:ascii="Arial" w:hAnsi="Arial" w:cs="Arial"/>
-                <w:b/>
-                <w:bCs/>
+            <w:tcW w:w="3510" w:type="dxa"/>
+          </w:tcPr>
+          <w:p>
+            <w:pPr>
+              <w:rPr>
+                <w:rFonts w:ascii="Arial" w:hAnsi="Arial" w:cs="Arial"/>
+                <w:b/>
+                <w:bCs/>
+                <w:color w:val="C00000"/>
                 <w:sz w:val="20"/>
                 <w:szCs w:val="20"/>
               </w:rPr>
@@ -5465,34 +5577,25 @@
                 <w:rFonts w:ascii="Arial" w:hAnsi="Arial" w:cs="Arial"/>
                 <w:b/>
                 <w:bCs/>
-                <w:sz w:val="20"/>
-                <w:szCs w:val="20"/>
-              </w:rPr>
-              <w:t xml:space="preserve">Ensure that a user can successfully login with valid </w:t>
-            </w:r>
-            <w:r>
-              <w:rPr>
-                <w:rFonts w:ascii="Arial" w:hAnsi="Arial" w:cs="Arial"/>
-                <w:b/>
-                <w:bCs/>
-                <w:sz w:val="20"/>
-                <w:szCs w:val="20"/>
-              </w:rPr>
-              <w:lastRenderedPageBreak/>
-              <w:t xml:space="preserve">username and password </w:t>
-            </w:r>
-          </w:p>
-          <w:p>
-            <w:pPr>
-              <w:rPr>
-                <w:rFonts w:ascii="Arial" w:hAnsi="Arial" w:cs="Arial"/>
-                <w:sz w:val="20"/>
-                <w:szCs w:val="20"/>
-              </w:rPr>
-            </w:pPr>
-            <w:r>
-              <w:rPr>
-                <w:rFonts w:ascii="Arial" w:hAnsi="Arial" w:cs="Arial"/>
+                <w:color w:val="C00000"/>
+                <w:sz w:val="20"/>
+                <w:szCs w:val="20"/>
+              </w:rPr>
+              <w:t xml:space="preserve">Ensure that a user can successfully login with valid username and password </w:t>
+            </w:r>
+          </w:p>
+          <w:p>
+            <w:pPr>
+              <w:rPr>
+                <w:rFonts w:ascii="Arial" w:hAnsi="Arial" w:cs="Arial"/>
+                <w:sz w:val="20"/>
+                <w:szCs w:val="20"/>
+              </w:rPr>
+            </w:pPr>
+            <w:r>
+              <w:rPr>
+                <w:rFonts w:ascii="Arial" w:hAnsi="Arial" w:cs="Arial"/>
+                <w:color w:val="C00000"/>
                 <w:sz w:val="20"/>
                 <w:szCs w:val="20"/>
               </w:rPr>
@@ -5502,27 +5605,26 @@
         </w:tc>
         <w:tc>
           <w:tcPr>
-            <w:tcW w:w="1912" w:type="dxa"/>
-          </w:tcPr>
-          <w:p>
-            <w:pPr>
-              <w:rPr>
-                <w:rFonts w:ascii="Arial" w:hAnsi="Arial" w:cs="Arial"/>
-                <w:b/>
-                <w:bCs/>
-                <w:sz w:val="20"/>
-                <w:szCs w:val="20"/>
-              </w:rPr>
-            </w:pPr>
-            <w:r>
-              <w:rPr>
-                <w:rFonts w:ascii="Arial" w:hAnsi="Arial" w:cs="Arial"/>
-                <w:b/>
-                <w:bCs/>
-                <w:sz w:val="20"/>
-                <w:szCs w:val="20"/>
-              </w:rPr>
-              <w:lastRenderedPageBreak/>
+            <w:tcW w:w="4055" w:type="dxa"/>
+          </w:tcPr>
+          <w:p>
+            <w:pPr>
+              <w:rPr>
+                <w:rFonts w:ascii="Arial" w:hAnsi="Arial" w:cs="Arial"/>
+                <w:b/>
+                <w:bCs/>
+                <w:sz w:val="20"/>
+                <w:szCs w:val="20"/>
+              </w:rPr>
+            </w:pPr>
+            <w:r>
+              <w:rPr>
+                <w:rFonts w:ascii="Arial" w:hAnsi="Arial" w:cs="Arial"/>
+                <w:b/>
+                <w:bCs/>
+                <w:sz w:val="20"/>
+                <w:szCs w:val="20"/>
+              </w:rPr>
               <w:t>Developer:</w:t>
             </w:r>
             <w:r>
@@ -5533,7 +5635,18 @@
                 <w:sz w:val="20"/>
                 <w:szCs w:val="20"/>
               </w:rPr>
-              <w:t xml:space="preserve"> Jordany Gonzalez</w:t>
+              <w:t xml:space="preserve"> </w:t>
+            </w:r>
+            <w:r>
+              <w:rPr>
+                <w:rFonts w:ascii="Arial" w:hAnsi="Arial" w:cs="Arial"/>
+                <w:b/>
+                <w:bCs/>
+                <w:color w:val="C00000"/>
+                <w:sz w:val="20"/>
+                <w:szCs w:val="20"/>
+              </w:rPr>
+              <w:t>Jordany Gonzalez</w:t>
             </w:r>
           </w:p>
           <w:p>
@@ -5584,7 +5697,7 @@
         </w:tc>
         <w:tc>
           <w:tcPr>
-            <w:tcW w:w="8543" w:type="dxa"/>
+            <w:tcW w:w="4184" w:type="dxa"/>
             <w:gridSpan w:val="2"/>
           </w:tcPr>
           <w:p>
@@ -5612,6 +5725,7 @@
                 <w:rFonts w:ascii="Arial" w:hAnsi="Arial" w:cs="Arial"/>
                 <w:b/>
                 <w:bCs/>
+                <w:color w:val="C00000"/>
                 <w:sz w:val="20"/>
                 <w:szCs w:val="20"/>
               </w:rPr>
@@ -5647,6 +5761,7 @@
             <w:r>
               <w:rPr>
                 <w:rFonts w:ascii="Arial" w:hAnsi="Arial" w:cs="Arial"/>
+                <w:color w:val="C00000"/>
                 <w:sz w:val="20"/>
                 <w:szCs w:val="20"/>
               </w:rPr>
@@ -5661,35 +5776,34 @@
         </w:trPr>
         <w:tc>
           <w:tcPr>
-            <w:tcW w:w="741" w:type="dxa"/>
-          </w:tcPr>
-          <w:p>
-            <w:pPr>
-              <w:spacing w:before="80" w:after="80"/>
-              <w:rPr>
-                <w:rFonts w:ascii="Arial" w:hAnsi="Arial" w:cs="Arial"/>
-                <w:b/>
-                <w:bCs/>
-                <w:sz w:val="20"/>
-                <w:szCs w:val="20"/>
-              </w:rPr>
-            </w:pPr>
-            <w:r>
-              <w:rPr>
-                <w:rFonts w:ascii="Arial" w:hAnsi="Arial" w:cs="Arial"/>
-                <w:b/>
-                <w:bCs/>
-                <w:sz w:val="20"/>
-                <w:szCs w:val="20"/>
-              </w:rPr>
-              <w:lastRenderedPageBreak/>
+            <w:tcW w:w="1250" w:type="dxa"/>
+          </w:tcPr>
+          <w:p>
+            <w:pPr>
+              <w:spacing w:before="80" w:after="80"/>
+              <w:rPr>
+                <w:rFonts w:ascii="Arial" w:hAnsi="Arial" w:cs="Arial"/>
+                <w:b/>
+                <w:bCs/>
+                <w:sz w:val="20"/>
+                <w:szCs w:val="20"/>
+              </w:rPr>
+            </w:pPr>
+            <w:r>
+              <w:rPr>
+                <w:rFonts w:ascii="Arial" w:hAnsi="Arial" w:cs="Arial"/>
+                <w:b/>
+                <w:bCs/>
+                <w:sz w:val="20"/>
+                <w:szCs w:val="20"/>
+              </w:rPr>
               <w:t>Step</w:t>
             </w:r>
           </w:p>
         </w:tc>
         <w:tc>
           <w:tcPr>
-            <w:tcW w:w="1755" w:type="dxa"/>
+            <w:tcW w:w="3510" w:type="dxa"/>
           </w:tcPr>
           <w:p>
             <w:pPr>
@@ -5716,7 +5830,7 @@
         </w:tc>
         <w:tc>
           <w:tcPr>
-            <w:tcW w:w="1912" w:type="dxa"/>
+            <w:tcW w:w="4055" w:type="dxa"/>
           </w:tcPr>
           <w:p>
             <w:pPr>
@@ -5743,7 +5857,7 @@
         </w:tc>
         <w:tc>
           <w:tcPr>
-            <w:tcW w:w="1133" w:type="dxa"/>
+            <w:tcW w:w="2153" w:type="dxa"/>
           </w:tcPr>
           <w:p>
             <w:pPr>
@@ -5770,7 +5884,7 @@
         </w:tc>
         <w:tc>
           <w:tcPr>
-            <w:tcW w:w="7410" w:type="dxa"/>
+            <w:tcW w:w="2031" w:type="dxa"/>
           </w:tcPr>
           <w:p>
             <w:pPr>
@@ -5798,11 +5912,11 @@
       </w:tr>
       <w:tr>
         <w:trPr>
-          <w:trHeight w:val="350"/>
+          <w:trHeight w:val="2861"/>
         </w:trPr>
         <w:tc>
           <w:tcPr>
-            <w:tcW w:w="741" w:type="dxa"/>
+            <w:tcW w:w="1250" w:type="dxa"/>
           </w:tcPr>
           <w:p>
             <w:pPr>
@@ -5825,7 +5939,7 @@
         </w:tc>
         <w:tc>
           <w:tcPr>
-            <w:tcW w:w="1755" w:type="dxa"/>
+            <w:tcW w:w="3510" w:type="dxa"/>
           </w:tcPr>
           <w:p>
             <w:pPr>
@@ -5850,7 +5964,7 @@
         </w:tc>
         <w:tc>
           <w:tcPr>
-            <w:tcW w:w="1912" w:type="dxa"/>
+            <w:tcW w:w="4055" w:type="dxa"/>
           </w:tcPr>
           <w:p>
             <w:pPr>
@@ -5875,7 +5989,7 @@
         </w:tc>
         <w:tc>
           <w:tcPr>
-            <w:tcW w:w="1133" w:type="dxa"/>
+            <w:tcW w:w="2153" w:type="dxa"/>
           </w:tcPr>
           <w:p>
             <w:pPr>
@@ -5905,11 +6019,17 @@
         </w:tc>
         <w:tc>
           <w:tcPr>
-            <w:tcW w:w="7410" w:type="dxa"/>
-          </w:tcPr>
-          <w:p>
-            <w:pPr>
-              <w:spacing w:before="80" w:after="80"/>
+            <w:tcW w:w="2031" w:type="dxa"/>
+          </w:tcPr>
+          <w:p>
+            <w:pPr>
+              <w:spacing w:before="80" w:after="80"/>
+              <w:rPr>
+                <w:rFonts w:ascii="Arial" w:hAnsi="Arial" w:cs="Arial"/>
+                <w:color w:val="C00000"/>
+                <w:sz w:val="20"/>
+                <w:szCs w:val="20"/>
+              </w:rPr>
             </w:pPr>
             <w:r>
               <w:rPr>
@@ -5920,6 +6040,11 @@
               </w:rPr>
               <w:t>Pass</w:t>
             </w:r>
+          </w:p>
+          <w:p>
+            <w:pPr>
+              <w:spacing w:before="80" w:after="80"/>
+            </w:pPr>
             <w:r>
               <w:rPr>
                 <w:noProof/>
@@ -5975,7 +6100,7 @@
         </w:trPr>
         <w:tc>
           <w:tcPr>
-            <w:tcW w:w="741" w:type="dxa"/>
+            <w:tcW w:w="1250" w:type="dxa"/>
           </w:tcPr>
           <w:p>
             <w:pPr>
@@ -5998,7 +6123,7 @@
         </w:tc>
         <w:tc>
           <w:tcPr>
-            <w:tcW w:w="1755" w:type="dxa"/>
+            <w:tcW w:w="3510" w:type="dxa"/>
           </w:tcPr>
           <w:p>
             <w:pPr>
@@ -6023,7 +6148,7 @@
         </w:tc>
         <w:tc>
           <w:tcPr>
-            <w:tcW w:w="1912" w:type="dxa"/>
+            <w:tcW w:w="4055" w:type="dxa"/>
           </w:tcPr>
           <w:p>
             <w:pPr>
@@ -6048,7 +6173,7 @@
         </w:tc>
         <w:tc>
           <w:tcPr>
-            <w:tcW w:w="1133" w:type="dxa"/>
+            <w:tcW w:w="2153" w:type="dxa"/>
           </w:tcPr>
           <w:p>
             <w:pPr>
@@ -6078,11 +6203,17 @@
         </w:tc>
         <w:tc>
           <w:tcPr>
-            <w:tcW w:w="7410" w:type="dxa"/>
-          </w:tcPr>
-          <w:p>
-            <w:pPr>
-              <w:spacing w:before="80" w:after="80"/>
+            <w:tcW w:w="2031" w:type="dxa"/>
+          </w:tcPr>
+          <w:p>
+            <w:pPr>
+              <w:spacing w:before="80" w:after="80"/>
+              <w:rPr>
+                <w:rFonts w:ascii="Arial" w:hAnsi="Arial" w:cs="Arial"/>
+                <w:color w:val="C00000"/>
+                <w:sz w:val="20"/>
+                <w:szCs w:val="20"/>
+              </w:rPr>
             </w:pPr>
             <w:r>
               <w:rPr>
@@ -6093,14 +6224,19 @@
               </w:rPr>
               <w:t>Pass</w:t>
             </w:r>
+          </w:p>
+          <w:p>
+            <w:pPr>
+              <w:spacing w:before="80" w:after="80"/>
+            </w:pPr>
             <w:r>
               <w:rPr>
                 <w:noProof/>
               </w:rPr>
               <w:drawing>
-                <wp:inline distT="0" distB="0" distL="0" distR="0" wp14:anchorId="1B8A988A" wp14:editId="34C71D16">
-                  <wp:extent cx="1940828" cy="1190625"/>
-                  <wp:effectExtent l="0" t="0" r="0" b="0"/>
+                <wp:inline distT="0" distB="0" distL="0" distR="0" wp14:anchorId="1B8A988A" wp14:editId="04368962">
+                  <wp:extent cx="1041400" cy="1005665"/>
+                  <wp:effectExtent l="0" t="0" r="6350" b="4445"/>
                   <wp:docPr id="1188555745" name="Picture 1188555745"/>
                   <wp:cNvGraphicFramePr>
                     <a:graphicFrameLocks xmlns:a="http://schemas.openxmlformats.org/drawingml/2006/main" noChangeAspect="1"/>
@@ -6127,7 +6263,7 @@
                         <pic:spPr>
                           <a:xfrm>
                             <a:off x="0" y="0"/>
-                            <a:ext cx="1940828" cy="1190625"/>
+                            <a:ext cx="1054418" cy="1018237"/>
                           </a:xfrm>
                           <a:prstGeom prst="rect">
                             <a:avLst/>
@@ -6148,7 +6284,7 @@
         </w:trPr>
         <w:tc>
           <w:tcPr>
-            <w:tcW w:w="741" w:type="dxa"/>
+            <w:tcW w:w="1250" w:type="dxa"/>
           </w:tcPr>
           <w:p>
             <w:pPr>
@@ -6171,7 +6307,7 @@
         </w:tc>
         <w:tc>
           <w:tcPr>
-            <w:tcW w:w="1755" w:type="dxa"/>
+            <w:tcW w:w="3510" w:type="dxa"/>
           </w:tcPr>
           <w:p>
             <w:pPr>
@@ -6199,7 +6335,7 @@
         </w:tc>
         <w:tc>
           <w:tcPr>
-            <w:tcW w:w="1912" w:type="dxa"/>
+            <w:tcW w:w="4055" w:type="dxa"/>
           </w:tcPr>
           <w:p>
             <w:pPr>
@@ -6224,7 +6360,7 @@
         </w:tc>
         <w:tc>
           <w:tcPr>
-            <w:tcW w:w="1133" w:type="dxa"/>
+            <w:tcW w:w="2153" w:type="dxa"/>
           </w:tcPr>
           <w:p>
             <w:pPr>
@@ -6254,11 +6390,17 @@
         </w:tc>
         <w:tc>
           <w:tcPr>
-            <w:tcW w:w="7410" w:type="dxa"/>
-          </w:tcPr>
-          <w:p>
-            <w:pPr>
-              <w:spacing w:before="80" w:after="80"/>
+            <w:tcW w:w="2031" w:type="dxa"/>
+          </w:tcPr>
+          <w:p>
+            <w:pPr>
+              <w:spacing w:before="80" w:after="80"/>
+              <w:rPr>
+                <w:rFonts w:ascii="Arial" w:hAnsi="Arial" w:cs="Arial"/>
+                <w:color w:val="C00000"/>
+                <w:sz w:val="20"/>
+                <w:szCs w:val="20"/>
+              </w:rPr>
             </w:pPr>
             <w:r>
               <w:rPr>
@@ -6269,12 +6411,17 @@
               </w:rPr>
               <w:t>Pass</w:t>
             </w:r>
+          </w:p>
+          <w:p>
+            <w:pPr>
+              <w:spacing w:before="80" w:after="80"/>
+            </w:pPr>
             <w:r>
               <w:rPr>
                 <w:noProof/>
               </w:rPr>
               <w:drawing>
-                <wp:inline distT="0" distB="0" distL="0" distR="0" wp14:anchorId="6CCF3141" wp14:editId="7C494551">
+                <wp:inline distT="0" distB="0" distL="0" distR="0" wp14:anchorId="6CCF3141" wp14:editId="0CA53720">
                   <wp:extent cx="1152525" cy="352425"/>
                   <wp:effectExtent l="0" t="0" r="0" b="0"/>
                   <wp:docPr id="100532114" name="Picture 100532114"/>
@@ -6324,7 +6471,7 @@
         </w:trPr>
         <w:tc>
           <w:tcPr>
-            <w:tcW w:w="741" w:type="dxa"/>
+            <w:tcW w:w="1250" w:type="dxa"/>
           </w:tcPr>
           <w:p>
             <w:pPr>
@@ -6351,7 +6498,7 @@
         </w:tc>
         <w:tc>
           <w:tcPr>
-            <w:tcW w:w="12210" w:type="dxa"/>
+            <w:tcW w:w="11749" w:type="dxa"/>
             <w:gridSpan w:val="4"/>
           </w:tcPr>
           <w:p>
@@ -6451,7 +6598,7 @@
                 <w:bCs/>
               </w:rPr>
             </w:pPr>
-            <w:bookmarkStart w:id="4" w:name="_Toc195098066"/>
+            <w:bookmarkStart w:id="5" w:name="_Toc195098066"/>
             <w:r>
               <w:rPr>
                 <w:rFonts w:ascii="Arial" w:hAnsi="Arial" w:cs="Arial"/>
@@ -6470,7 +6617,7 @@
               </w:rPr>
               <w:t>:Successful User Registration</w:t>
             </w:r>
-            <w:bookmarkEnd w:id="4"/>
+            <w:bookmarkEnd w:id="5"/>
           </w:p>
         </w:tc>
       </w:tr>
@@ -6518,7 +6665,7 @@
             <w:r>
               <w:rPr>
                 <w:rFonts w:ascii="Arial" w:hAnsi="Arial" w:cs="Arial"/>
-                <w:color w:val="FF0000"/>
+                <w:color w:val="C00000"/>
                 <w:sz w:val="20"/>
                 <w:szCs w:val="20"/>
               </w:rPr>
@@ -6558,7 +6705,18 @@
                 <w:sz w:val="20"/>
                 <w:szCs w:val="20"/>
               </w:rPr>
-              <w:t xml:space="preserve"> Jeffrey Reid</w:t>
+              <w:t xml:space="preserve"> </w:t>
+            </w:r>
+            <w:r>
+              <w:rPr>
+                <w:rFonts w:ascii="Arial" w:hAnsi="Arial" w:cs="Arial"/>
+                <w:b/>
+                <w:bCs/>
+                <w:color w:val="C00000"/>
+                <w:sz w:val="20"/>
+                <w:szCs w:val="20"/>
+              </w:rPr>
+              <w:t>Jeffrey Reid</w:t>
             </w:r>
           </w:p>
           <w:p>
@@ -6682,6 +6840,7 @@
                 <w:rFonts w:ascii="Arial" w:hAnsi="Arial" w:cs="Arial"/>
                 <w:b/>
                 <w:bCs/>
+                <w:color w:val="C00000"/>
                 <w:sz w:val="20"/>
                 <w:szCs w:val="20"/>
               </w:rPr>
@@ -6754,7 +6913,6 @@
                 <w:sz w:val="20"/>
                 <w:szCs w:val="20"/>
               </w:rPr>
-              <w:lastRenderedPageBreak/>
               <w:t>Step</w:t>
             </w:r>
           </w:p>
@@ -7564,6 +7722,11 @@
         </w:rPr>
       </w:pPr>
     </w:p>
+    <w:p>
+      <w:r>
+        <w:br w:type="page"/>
+      </w:r>
+    </w:p>
     <w:tbl>
       <w:tblPr>
         <w:tblStyle w:val="TableGrid"/>
@@ -7583,7 +7746,7 @@
         </w:trPr>
         <w:tc>
           <w:tcPr>
-            <w:tcW w:w="1247" w:type="dxa"/>
+            <w:tcW w:w="1250" w:type="dxa"/>
           </w:tcPr>
           <w:p>
             <w:pPr>
@@ -7601,13 +7764,14 @@
                 <w:sz w:val="24"/>
                 <w:szCs w:val="24"/>
               </w:rPr>
+              <w:lastRenderedPageBreak/>
               <w:t>Test 6</w:t>
             </w:r>
           </w:p>
         </w:tc>
         <w:tc>
           <w:tcPr>
-            <w:tcW w:w="11704" w:type="dxa"/>
+            <w:tcW w:w="11701" w:type="dxa"/>
             <w:gridSpan w:val="4"/>
           </w:tcPr>
           <w:p>
@@ -7620,7 +7784,7 @@
                 <w:bCs/>
               </w:rPr>
             </w:pPr>
-            <w:bookmarkStart w:id="5" w:name="_Toc195098067"/>
+            <w:bookmarkStart w:id="6" w:name="_Toc195098067"/>
             <w:r>
               <w:rPr>
                 <w:rFonts w:ascii="Arial" w:hAnsi="Arial" w:cs="Arial"/>
@@ -7639,7 +7803,7 @@
               </w:rPr>
               <w:t>: Registration with Missing Required Field</w:t>
             </w:r>
-            <w:bookmarkEnd w:id="5"/>
+            <w:bookmarkEnd w:id="6"/>
           </w:p>
         </w:tc>
       </w:tr>
@@ -7649,7 +7813,7 @@
         </w:trPr>
         <w:tc>
           <w:tcPr>
-            <w:tcW w:w="1247" w:type="dxa"/>
+            <w:tcW w:w="1250" w:type="dxa"/>
           </w:tcPr>
           <w:p>
             <w:pPr>
@@ -7665,7 +7829,7 @@
         </w:tc>
         <w:tc>
           <w:tcPr>
-            <w:tcW w:w="3559" w:type="dxa"/>
+            <w:tcW w:w="3551" w:type="dxa"/>
           </w:tcPr>
           <w:p>
             <w:pPr>
@@ -7700,6 +7864,7 @@
                 <w:rFonts w:ascii="Arial" w:hAnsi="Arial" w:cs="Arial"/>
                 <w:b/>
                 <w:bCs/>
+                <w:color w:val="C00000"/>
                 <w:sz w:val="20"/>
                 <w:szCs w:val="20"/>
               </w:rPr>
@@ -7709,7 +7874,7 @@
         </w:tc>
         <w:tc>
           <w:tcPr>
-            <w:tcW w:w="3918" w:type="dxa"/>
+            <w:tcW w:w="3909" w:type="dxa"/>
           </w:tcPr>
           <w:p>
             <w:pPr>
@@ -7739,7 +7904,18 @@
                 <w:sz w:val="20"/>
                 <w:szCs w:val="20"/>
               </w:rPr>
-              <w:t xml:space="preserve"> Jeffrey Reid</w:t>
+              <w:t xml:space="preserve"> </w:t>
+            </w:r>
+            <w:r>
+              <w:rPr>
+                <w:rFonts w:ascii="Arial" w:hAnsi="Arial" w:cs="Arial"/>
+                <w:b/>
+                <w:bCs/>
+                <w:color w:val="C00000"/>
+                <w:sz w:val="20"/>
+                <w:szCs w:val="20"/>
+              </w:rPr>
+              <w:t>Jeffrey Reid</w:t>
             </w:r>
           </w:p>
           <w:p>
@@ -7835,7 +8011,7 @@
         </w:tc>
         <w:tc>
           <w:tcPr>
-            <w:tcW w:w="4227" w:type="dxa"/>
+            <w:tcW w:w="4241" w:type="dxa"/>
             <w:gridSpan w:val="2"/>
           </w:tcPr>
           <w:p>
@@ -7863,6 +8039,7 @@
                 <w:rFonts w:ascii="Arial" w:eastAsia="Arial" w:hAnsi="Arial" w:cs="Arial"/>
                 <w:b/>
                 <w:bCs/>
+                <w:color w:val="C00000"/>
                 <w:sz w:val="19"/>
                 <w:szCs w:val="19"/>
               </w:rPr>
@@ -7913,7 +8090,7 @@
         </w:trPr>
         <w:tc>
           <w:tcPr>
-            <w:tcW w:w="1247" w:type="dxa"/>
+            <w:tcW w:w="1250" w:type="dxa"/>
           </w:tcPr>
           <w:p>
             <w:pPr>
@@ -7940,7 +8117,7 @@
         </w:tc>
         <w:tc>
           <w:tcPr>
-            <w:tcW w:w="3559" w:type="dxa"/>
+            <w:tcW w:w="3551" w:type="dxa"/>
           </w:tcPr>
           <w:p>
             <w:pPr>
@@ -7967,7 +8144,7 @@
         </w:tc>
         <w:tc>
           <w:tcPr>
-            <w:tcW w:w="3918" w:type="dxa"/>
+            <w:tcW w:w="3909" w:type="dxa"/>
           </w:tcPr>
           <w:p>
             <w:pPr>
@@ -7994,7 +8171,7 @@
         </w:tc>
         <w:tc>
           <w:tcPr>
-            <w:tcW w:w="2142" w:type="dxa"/>
+            <w:tcW w:w="2138" w:type="dxa"/>
           </w:tcPr>
           <w:p>
             <w:pPr>
@@ -8021,7 +8198,7 @@
         </w:tc>
         <w:tc>
           <w:tcPr>
-            <w:tcW w:w="2085" w:type="dxa"/>
+            <w:tcW w:w="2103" w:type="dxa"/>
           </w:tcPr>
           <w:p>
             <w:pPr>
@@ -8053,7 +8230,7 @@
         </w:trPr>
         <w:tc>
           <w:tcPr>
-            <w:tcW w:w="1247" w:type="dxa"/>
+            <w:tcW w:w="1250" w:type="dxa"/>
           </w:tcPr>
           <w:p>
             <w:pPr>
@@ -8076,7 +8253,7 @@
         </w:tc>
         <w:tc>
           <w:tcPr>
-            <w:tcW w:w="3559" w:type="dxa"/>
+            <w:tcW w:w="3551" w:type="dxa"/>
           </w:tcPr>
           <w:p>
             <w:pPr>
@@ -8101,7 +8278,7 @@
         </w:tc>
         <w:tc>
           <w:tcPr>
-            <w:tcW w:w="3918" w:type="dxa"/>
+            <w:tcW w:w="3909" w:type="dxa"/>
           </w:tcPr>
           <w:p>
             <w:pPr>
@@ -8126,7 +8303,7 @@
         </w:tc>
         <w:tc>
           <w:tcPr>
-            <w:tcW w:w="2142" w:type="dxa"/>
+            <w:tcW w:w="2138" w:type="dxa"/>
           </w:tcPr>
           <w:p>
             <w:pPr>
@@ -8151,7 +8328,7 @@
         </w:tc>
         <w:tc>
           <w:tcPr>
-            <w:tcW w:w="2085" w:type="dxa"/>
+            <w:tcW w:w="2103" w:type="dxa"/>
           </w:tcPr>
           <w:p>
             <w:pPr>
@@ -8221,7 +8398,7 @@
         </w:trPr>
         <w:tc>
           <w:tcPr>
-            <w:tcW w:w="1247" w:type="dxa"/>
+            <w:tcW w:w="1250" w:type="dxa"/>
           </w:tcPr>
           <w:p>
             <w:pPr>
@@ -8244,7 +8421,7 @@
         </w:tc>
         <w:tc>
           <w:tcPr>
-            <w:tcW w:w="3559" w:type="dxa"/>
+            <w:tcW w:w="3551" w:type="dxa"/>
           </w:tcPr>
           <w:p>
             <w:pPr>
@@ -8283,7 +8460,6 @@
                 <w:sz w:val="20"/>
                 <w:szCs w:val="20"/>
               </w:rPr>
-              <w:lastRenderedPageBreak/>
               <w:t>Leave email and password blank</w:t>
             </w:r>
           </w:p>
@@ -8370,33 +8546,32 @@
         </w:tc>
         <w:tc>
           <w:tcPr>
-            <w:tcW w:w="3918" w:type="dxa"/>
-          </w:tcPr>
-          <w:p>
-            <w:pPr>
-              <w:spacing w:before="80" w:after="80"/>
-              <w:rPr>
-                <w:rFonts w:ascii="Arial" w:hAnsi="Arial" w:cs="Arial"/>
-                <w:color w:val="C00000"/>
-                <w:sz w:val="20"/>
-                <w:szCs w:val="20"/>
-              </w:rPr>
-            </w:pPr>
-            <w:r>
-              <w:rPr>
-                <w:rFonts w:ascii="Arial" w:hAnsi="Arial" w:cs="Arial"/>
-                <w:color w:val="C00000"/>
-                <w:sz w:val="20"/>
-                <w:szCs w:val="20"/>
-              </w:rPr>
-              <w:lastRenderedPageBreak/>
+            <w:tcW w:w="3909" w:type="dxa"/>
+          </w:tcPr>
+          <w:p>
+            <w:pPr>
+              <w:spacing w:before="80" w:after="80"/>
+              <w:rPr>
+                <w:rFonts w:ascii="Arial" w:hAnsi="Arial" w:cs="Arial"/>
+                <w:color w:val="C00000"/>
+                <w:sz w:val="20"/>
+                <w:szCs w:val="20"/>
+              </w:rPr>
+            </w:pPr>
+            <w:r>
+              <w:rPr>
+                <w:rFonts w:ascii="Arial" w:hAnsi="Arial" w:cs="Arial"/>
+                <w:color w:val="C00000"/>
+                <w:sz w:val="20"/>
+                <w:szCs w:val="20"/>
+              </w:rPr>
               <w:t>Input all valid data</w:t>
             </w:r>
           </w:p>
         </w:tc>
         <w:tc>
           <w:tcPr>
-            <w:tcW w:w="2142" w:type="dxa"/>
+            <w:tcW w:w="2138" w:type="dxa"/>
           </w:tcPr>
           <w:p>
             <w:pPr>
@@ -8421,7 +8596,7 @@
         </w:tc>
         <w:tc>
           <w:tcPr>
-            <w:tcW w:w="2085" w:type="dxa"/>
+            <w:tcW w:w="2103" w:type="dxa"/>
           </w:tcPr>
           <w:p>
             <w:pPr>
@@ -8440,7 +8615,6 @@
               <w:rPr>
                 <w:noProof/>
               </w:rPr>
-              <w:lastRenderedPageBreak/>
               <w:drawing>
                 <wp:inline distT="0" distB="0" distL="0" distR="0" wp14:anchorId="26C1AC71" wp14:editId="072E76ED">
                   <wp:extent cx="1152525" cy="628650"/>
@@ -8492,31 +8666,30 @@
         </w:trPr>
         <w:tc>
           <w:tcPr>
-            <w:tcW w:w="1247" w:type="dxa"/>
-          </w:tcPr>
-          <w:p>
-            <w:pPr>
-              <w:spacing w:before="80" w:after="80"/>
-              <w:rPr>
-                <w:rFonts w:ascii="Arial" w:hAnsi="Arial" w:cs="Arial"/>
-                <w:sz w:val="20"/>
-                <w:szCs w:val="20"/>
-              </w:rPr>
-            </w:pPr>
-            <w:r>
-              <w:rPr>
-                <w:rFonts w:ascii="Arial" w:hAnsi="Arial" w:cs="Arial"/>
-                <w:sz w:val="20"/>
-                <w:szCs w:val="20"/>
-              </w:rPr>
-              <w:lastRenderedPageBreak/>
+            <w:tcW w:w="1250" w:type="dxa"/>
+          </w:tcPr>
+          <w:p>
+            <w:pPr>
+              <w:spacing w:before="80" w:after="80"/>
+              <w:rPr>
+                <w:rFonts w:ascii="Arial" w:hAnsi="Arial" w:cs="Arial"/>
+                <w:sz w:val="20"/>
+                <w:szCs w:val="20"/>
+              </w:rPr>
+            </w:pPr>
+            <w:r>
+              <w:rPr>
+                <w:rFonts w:ascii="Arial" w:hAnsi="Arial" w:cs="Arial"/>
+                <w:sz w:val="20"/>
+                <w:szCs w:val="20"/>
+              </w:rPr>
               <w:t>3</w:t>
             </w:r>
           </w:p>
         </w:tc>
         <w:tc>
           <w:tcPr>
-            <w:tcW w:w="3559" w:type="dxa"/>
+            <w:tcW w:w="3551" w:type="dxa"/>
           </w:tcPr>
           <w:p>
             <w:pPr>
@@ -8541,7 +8714,7 @@
         </w:tc>
         <w:tc>
           <w:tcPr>
-            <w:tcW w:w="3918" w:type="dxa"/>
+            <w:tcW w:w="3909" w:type="dxa"/>
           </w:tcPr>
           <w:p>
             <w:pPr>
@@ -8586,7 +8759,7 @@
         </w:tc>
         <w:tc>
           <w:tcPr>
-            <w:tcW w:w="2142" w:type="dxa"/>
+            <w:tcW w:w="2138" w:type="dxa"/>
           </w:tcPr>
           <w:p>
             <w:pPr>
@@ -8607,13 +8780,11 @@
               </w:rPr>
               <w:t>Pass</w:t>
             </w:r>
-            <w:bookmarkStart w:id="6" w:name="_GoBack"/>
-            <w:bookmarkEnd w:id="6"/>
-          </w:p>
-        </w:tc>
-        <w:tc>
-          <w:tcPr>
-            <w:tcW w:w="2085" w:type="dxa"/>
+          </w:p>
+        </w:tc>
+        <w:tc>
+          <w:tcPr>
+            <w:tcW w:w="2103" w:type="dxa"/>
           </w:tcPr>
           <w:p>
             <w:pPr>
@@ -8683,7 +8854,7 @@
         </w:trPr>
         <w:tc>
           <w:tcPr>
-            <w:tcW w:w="1247" w:type="dxa"/>
+            <w:tcW w:w="1250" w:type="dxa"/>
           </w:tcPr>
           <w:p>
             <w:pPr>
@@ -8710,7 +8881,7 @@
         </w:tc>
         <w:tc>
           <w:tcPr>
-            <w:tcW w:w="11704" w:type="dxa"/>
+            <w:tcW w:w="11701" w:type="dxa"/>
             <w:gridSpan w:val="4"/>
           </w:tcPr>
           <w:p>
@@ -8840,7 +9011,7 @@
         <w:sz w:val="20"/>
         <w:szCs w:val="20"/>
       </w:rPr>
-      <w:t>9</w:t>
+      <w:t>8</w:t>
     </w:r>
     <w:r>
       <w:rPr>
@@ -8895,7 +9066,7 @@
         <w:sz w:val="20"/>
         <w:szCs w:val="20"/>
       </w:rPr>
-      <w:t>9</w:t>
+      <w:t>8</w:t>
     </w:r>
     <w:r>
       <w:rPr>
@@ -9298,8 +9469,8 @@
       <w:u w:val="single"/>
     </w:rPr>
   </w:style>
-  <w:style w:type="character" w:customStyle="1" w:styleId="UnresolvedMention">
-    <w:name w:val="Unresolved Mention"/>
+  <w:style w:type="character" w:customStyle="1" w:styleId="UnresolvedMention1">
+    <w:name w:val="Unresolved Mention1"/>
     <w:basedOn w:val="DefaultParagraphFont"/>
     <w:uiPriority w:val="99"/>
     <w:semiHidden/>
@@ -9672,8 +9843,8 @@
       <w:u w:val="single"/>
     </w:rPr>
   </w:style>
-  <w:style w:type="character" w:customStyle="1" w:styleId="UnresolvedMention">
-    <w:name w:val="Unresolved Mention"/>
+  <w:style w:type="character" w:customStyle="1" w:styleId="UnresolvedMention1">
+    <w:name w:val="Unresolved Mention1"/>
     <w:basedOn w:val="DefaultParagraphFont"/>
     <w:uiPriority w:val="99"/>
     <w:semiHidden/>
@@ -10017,7 +10188,7 @@
 </file>
 
 <file path=customXml/itemProps1.xml><?xml version="1.0" encoding="utf-8"?>
-<ds:datastoreItem xmlns:ds="http://schemas.openxmlformats.org/officeDocument/2006/customXml" ds:itemID="{480180AC-1A21-412A-ACCF-C82ED2DDAF42}">
+<ds:datastoreItem xmlns:ds="http://schemas.openxmlformats.org/officeDocument/2006/customXml" ds:itemID="{861B4061-F31E-41F9-8536-C7077C9D390A}">
   <ds:schemaRefs>
     <ds:schemaRef ds:uri="http://schemas.openxmlformats.org/officeDocument/2006/bibliography"/>
   </ds:schemaRefs>

</xml_diff>